<commit_message>
what to learn updated
</commit_message>
<xml_diff>
--- a/OldExams/What_to learn_Jan2018.docx
+++ b/OldExams/What_to learn_Jan2018.docx
@@ -101,30 +101,12 @@
           <w:szCs w:val="44"/>
         </w:rPr>
       </w:pPr>
-      <w:proofErr w:type="gramStart"/>
       <w:r>
         <w:rPr>
           <w:sz w:val="44"/>
           <w:szCs w:val="44"/>
         </w:rPr>
-        <w:t xml:space="preserve">Prof. dr. </w:t>
-      </w:r>
-      <w:proofErr w:type="spellStart"/>
-      <w:r>
-        <w:rPr>
-          <w:sz w:val="44"/>
-          <w:szCs w:val="44"/>
-        </w:rPr>
-        <w:t>ir.</w:t>
-      </w:r>
-      <w:proofErr w:type="spellEnd"/>
-      <w:proofErr w:type="gramEnd"/>
-      <w:r>
-        <w:rPr>
-          <w:sz w:val="44"/>
-          <w:szCs w:val="44"/>
-        </w:rPr>
-        <w:t xml:space="preserve"> T. N.</w:t>
+        <w:t>Prof. dr. ir. T. N.</w:t>
       </w:r>
       <w:r>
         <w:rPr>
@@ -337,16 +319,11 @@
     </w:p>
     <w:p/>
     <w:p>
-      <w:proofErr w:type="gramStart"/>
       <w:r>
         <w:t>Chapters 1 through 4.</w:t>
       </w:r>
       <w:r>
-        <w:t>2.</w:t>
-      </w:r>
-      <w:proofErr w:type="gramEnd"/>
-      <w:r>
-        <w:t xml:space="preserve"> Check yourself by answering the questions on pages 37-39.</w:t>
+        <w:t>2. Check yourself by answering the questions on pages 37-39.</w:t>
       </w:r>
     </w:p>
     <w:p>
@@ -387,14 +364,12 @@
       <w:r>
         <w:t xml:space="preserve">. Understand how the </w:t>
       </w:r>
-      <w:proofErr w:type="spellStart"/>
       <w:r>
         <w:rPr>
           <w:i/>
         </w:rPr>
         <w:t>erfc</w:t>
       </w:r>
-      <w:proofErr w:type="spellEnd"/>
       <w:r>
         <w:t xml:space="preserve"> function works, </w:t>
       </w:r>
@@ -467,13 +442,8 @@
       </w:r>
     </w:p>
     <w:p>
-      <w:proofErr w:type="gramStart"/>
-      <w:r>
-        <w:t>Chapter 5.5.1-5.5.5 Understand how superposition in space works.</w:t>
-      </w:r>
-      <w:proofErr w:type="gramEnd"/>
-      <w:r>
-        <w:t xml:space="preserve"> Answer the questions on page 62.</w:t>
+      <w:r>
+        <w:t>Chapter 5.5.1-5.5.5 Understand how superposition in space works. Answer the questions on page 62.</w:t>
       </w:r>
     </w:p>
     <w:p>
@@ -557,21 +527,8 @@
     </w:p>
     <w:p>
       <w:r>
-        <w:t xml:space="preserve">Chapter 6.3. Theis: Relation between the transient and </w:t>
-      </w:r>
-      <w:proofErr w:type="gramStart"/>
-      <w:r>
-        <w:t>steady-state</w:t>
-      </w:r>
-      <w:proofErr w:type="gramEnd"/>
-      <w:r>
-        <w:t xml:space="preserve"> well solutions. </w:t>
-      </w:r>
-      <w:proofErr w:type="gramStart"/>
-      <w:r>
-        <w:t>The Theis solution and its approximation.</w:t>
-      </w:r>
-      <w:proofErr w:type="gramEnd"/>
+        <w:t>Chapter 6.3. Theis: Relation between the transient and steady-state well solutions. The Theis solution and its approximation.</w:t>
+      </w:r>
     </w:p>
     <w:p>
       <w:r>
@@ -585,13 +542,8 @@
     </w:p>
     <w:p>
       <w:r>
-        <w:t xml:space="preserve">Chapter 6.3.2. </w:t>
-      </w:r>
-      <w:proofErr w:type="gramStart"/>
-      <w:r>
-        <w:t>Theis Type curve.</w:t>
-      </w:r>
-      <w:proofErr w:type="gramEnd"/>
+        <w:t>Chapter 6.3.2. Theis Type curve.</w:t>
+      </w:r>
     </w:p>
     <w:p>
       <w:r>
@@ -639,7 +591,6 @@
       </w:r>
     </w:p>
     <w:p>
-      <w:proofErr w:type="gramStart"/>
       <w:r>
         <w:t>Chapter 6.</w:t>
       </w:r>
@@ -655,7 +606,6 @@
       <w:r>
         <w:t xml:space="preserve"> Superposition in time.</w:t>
       </w:r>
-      <w:proofErr w:type="gramEnd"/>
     </w:p>
     <w:p>
       <w:r>
@@ -678,36 +628,12 @@
     </w:p>
     <w:p>
       <w:r>
-        <w:t xml:space="preserve">It's always a good exercise to derive the partial differential equation </w:t>
-      </w:r>
-      <w:proofErr w:type="gramStart"/>
-      <w:r>
-        <w:t>yourself</w:t>
-      </w:r>
-      <w:proofErr w:type="gramEnd"/>
-      <w:r>
-        <w:t xml:space="preserve">. This is, in fact, a basic engineering </w:t>
-      </w:r>
-      <w:proofErr w:type="spellStart"/>
-      <w:r>
-        <w:t>skil</w:t>
-      </w:r>
-      <w:proofErr w:type="spellEnd"/>
-      <w:r>
-        <w:t xml:space="preserve"> as it specifies the physics of the problem.</w:t>
-      </w:r>
-    </w:p>
-    <w:p>
-      <w:r>
-        <w:t xml:space="preserve">The analytical solutions in chapter 6.5.1 and 6.5.2 do not have to be remembered. They serve </w:t>
-      </w:r>
-      <w:proofErr w:type="gramStart"/>
-      <w:r>
-        <w:t>as a references</w:t>
-      </w:r>
-      <w:proofErr w:type="gramEnd"/>
-      <w:r>
-        <w:t xml:space="preserve"> so you can implement them in Excel or Python when needed.</w:t>
+        <w:t>It's always a good exercise to derive the partial differential equation yourself. This is, in fact, a basic engineering skil as it specifies the physics of the problem.</w:t>
+      </w:r>
+    </w:p>
+    <w:p>
+      <w:r>
+        <w:t>The analytical solutions in chapter 6.5.1 and 6.5.2 do not have to be remembered. They serve as a references so you can implement them in Excel or Python when needed.</w:t>
       </w:r>
     </w:p>
     <w:p>
@@ -723,125 +649,30 @@
     <w:p>
       <w:r>
         <w:t xml:space="preserve">Chapter 6.6: Only understand the </w:t>
+      </w:r>
+      <w:r>
+        <w:t>mechanism,</w:t>
+      </w:r>
+      <w:r>
+        <w:t xml:space="preserve"> as you are likely to encounter it in practice.</w:t>
+      </w:r>
+    </w:p>
+    <w:p>
+      <w:r>
+        <w:t>Chapter 6.7: Skip</w:t>
+      </w:r>
+    </w:p>
+    <w:p>
+      <w:r>
+        <w:t>Chapter 7: Skip</w:t>
+      </w:r>
+    </w:p>
+    <w:p>
+      <w:r>
+        <w:t>Chapter 8. Skip.</w:t>
       </w:r>
       <w:bookmarkStart w:id="0" w:name="_GoBack"/>
       <w:bookmarkEnd w:id="0"/>
-      <w:r>
-        <w:t>mechanism,</w:t>
-      </w:r>
-      <w:r>
-        <w:t xml:space="preserve"> as you are likely to encounter it in practice.</w:t>
-      </w:r>
-    </w:p>
-    <w:p>
-      <w:r>
-        <w:t>Chapter 6.7: Skip</w:t>
-      </w:r>
-    </w:p>
-    <w:p>
-      <w:r>
-        <w:t>Chapter 7: Skip</w:t>
-      </w:r>
-    </w:p>
-    <w:p>
-      <w:r>
-        <w:t>Chapter 8. Skip.</w:t>
-      </w:r>
-    </w:p>
-    <w:p/>
-    <w:p/>
-    <w:p>
-      <w:r>
-        <w:t>Chapter 7.1 Wells</w:t>
-      </w:r>
-    </w:p>
-    <w:p>
-      <w:r>
-        <w:t>Chapter 9. Intro</w:t>
-      </w:r>
-      <w:r>
-        <w:t>duction</w:t>
-      </w:r>
-      <w:r>
-        <w:t xml:space="preserve">. Relate the </w:t>
-      </w:r>
-      <w:r>
-        <w:t>mathematical power</w:t>
-      </w:r>
-      <w:r>
-        <w:t xml:space="preserve"> series </w:t>
-      </w:r>
-      <w:r>
-        <w:t xml:space="preserve">to express </w:t>
-      </w:r>
-      <w:r>
-        <w:t xml:space="preserve">the </w:t>
-      </w:r>
-      <w:r>
-        <w:t xml:space="preserve">Theis </w:t>
-      </w:r>
-      <w:r>
-        <w:t xml:space="preserve">well function to the simplification </w:t>
-      </w:r>
-      <w:r>
-        <w:t xml:space="preserve">worked out </w:t>
-      </w:r>
-      <w:r>
-        <w:t>in chapter 9.2.</w:t>
-      </w:r>
-    </w:p>
-    <w:p>
-      <w:r>
-        <w:t xml:space="preserve">Chapter 9.3. </w:t>
-      </w:r>
-      <w:proofErr w:type="gramStart"/>
-      <w:r>
-        <w:t>Radius of influence.</w:t>
-      </w:r>
-      <w:proofErr w:type="gramEnd"/>
-      <w:r>
-        <w:t xml:space="preserve"> How did we derive it from the simplified log formula of the Theis well function?</w:t>
-      </w:r>
-    </w:p>
-    <w:p>
-      <w:r>
-        <w:t>Chapter 9.4. Skip</w:t>
-      </w:r>
-    </w:p>
-    <w:p>
-      <w:r>
-        <w:t xml:space="preserve">Chapter 9.5. </w:t>
-      </w:r>
-      <w:proofErr w:type="gramStart"/>
-      <w:r>
-        <w:t>Analysis of pumping test.</w:t>
-      </w:r>
-      <w:proofErr w:type="gramEnd"/>
-      <w:r>
-        <w:t xml:space="preserve"> How can we do that on half log paper and on double log </w:t>
-      </w:r>
-      <w:proofErr w:type="gramStart"/>
-      <w:r>
-        <w:t>paper ?</w:t>
-      </w:r>
-      <w:proofErr w:type="gramEnd"/>
-    </w:p>
-    <w:p>
-      <w:r>
-        <w:t xml:space="preserve">Chapter 10. </w:t>
-      </w:r>
-      <w:r>
-        <w:t>The g</w:t>
-      </w:r>
-      <w:r>
-        <w:t>eneral form of the H</w:t>
-      </w:r>
-      <w:r>
-        <w:t>antush well function compared</w:t>
-      </w:r>
-      <w:r>
-        <w:t xml:space="preserve"> the Theis well function, both mathematically as with respect to the shape of the curves in the figure of page 73.</w:t>
-      </w:r>
     </w:p>
     <w:sectPr>
       <w:headerReference w:type="default" r:id="rId7"/>

</xml_diff>